<commit_message>
mengubah isi scenario operator
</commit_message>
<xml_diff>
--- a/Dokumen/useCaseScenario/ScenarioOperator.docx
+++ b/Dokumen/useCaseScenario/ScenarioOperator.docx
@@ -3840,7 +3840,16 @@
                 <w:szCs w:val="22"/>
                 <w:lang w:val="sv-SE"/>
               </w:rPr>
-              <w:t>Operator dapat melihat detail: nomor kamar, tipe, harga, status (tersedia/terisi), dan fasilitas.</w:t>
+              <w:t xml:space="preserve">Operator dapat melihat detail: </w:t>
+            </w:r>
+            <w:r>
+              <w:rPr>
+                <w:rFonts w:ascii="Times New Roman" w:hAnsi="Times New Roman" w:cs="Times New Roman"/>
+                <w:sz w:val="22"/>
+                <w:szCs w:val="22"/>
+                <w:lang w:val="sv-SE"/>
+              </w:rPr>
+              <w:t>nama properti, kategori lokasi, fasilitas, harga permalam</w:t>
             </w:r>
           </w:p>
           <w:p>
@@ -5119,7 +5128,25 @@
                 <w:szCs w:val="22"/>
                 <w:lang w:val="sv-SE"/>
               </w:rPr>
-              <w:t>Operator mengisi data: nomor kamar, tipe, harga, status, fasilitas.</w:t>
+              <w:t xml:space="preserve">Operator mengisi data: </w:t>
+            </w:r>
+            <w:r>
+              <w:rPr>
+                <w:rFonts w:ascii="Times New Roman" w:hAnsi="Times New Roman" w:cs="Times New Roman"/>
+                <w:sz w:val="22"/>
+                <w:szCs w:val="22"/>
+                <w:lang w:val="sv-SE"/>
+              </w:rPr>
+              <w:t>nama properti, kategori, lokasi, fasilitas, harga permalam</w:t>
+            </w:r>
+            <w:r>
+              <w:rPr>
+                <w:rFonts w:ascii="Times New Roman" w:hAnsi="Times New Roman" w:cs="Times New Roman"/>
+                <w:sz w:val="22"/>
+                <w:szCs w:val="22"/>
+                <w:lang w:val="sv-SE"/>
+              </w:rPr>
+              <w:t>.</w:t>
             </w:r>
           </w:p>
           <w:p>
@@ -20864,6 +20891,7 @@
   <w:style w:type="character" w:default="1" w:styleId="DefaultParagraphFont">
     <w:name w:val="Default Paragraph Font"/>
     <w:uiPriority w:val="1"/>
+    <w:semiHidden/>
     <w:unhideWhenUsed/>
   </w:style>
   <w:style w:type="table" w:default="1" w:styleId="TableNormal">

</xml_diff>